<commit_message>
docs: 📝 update Reports
</commit_message>
<xml_diff>
--- a/assets/docs/Endpoints.docx
+++ b/assets/docs/Endpoints.docx
@@ -14,9 +14,6 @@
         <w:p/>
         <w:p>
           <w:r>
-            <w:rPr>
-              <w:noProof/>
-            </w:rPr>
             <mc:AlternateContent>
               <mc:Choice Requires="wps">
                 <w:drawing>
@@ -211,9 +208,6 @@
             </mc:AlternateContent>
           </w:r>
           <w:r>
-            <w:rPr>
-              <w:noProof/>
-            </w:rPr>
             <mc:AlternateContent>
               <mc:Choice Requires="wps">
                 <w:drawing>
@@ -532,9 +526,6 @@
             </mc:AlternateContent>
           </w:r>
           <w:r>
-            <w:rPr>
-              <w:noProof/>
-            </w:rPr>
             <mc:AlternateContent>
               <mc:Choice Requires="wps">
                 <w:drawing>
@@ -755,9 +746,6 @@
             </mc:AlternateContent>
           </w:r>
           <w:r>
-            <w:rPr>
-              <w:noProof/>
-            </w:rPr>
             <mc:AlternateContent>
               <mc:Choice Requires="wpg">
                 <w:drawing>
@@ -912,6 +900,12 @@
     </w:sdt>
     <w:sdt>
       <w:sdtPr>
+        <w:rPr>
+          <w:smallCaps w:val="0"/>
+          <w:spacing w:val="0"/>
+          <w:sz w:val="20"/>
+          <w:szCs w:val="20"/>
+        </w:rPr>
         <w:id w:val="1521822585"/>
         <w:docPartObj>
           <w:docPartGallery w:val="Table of Contents"/>
@@ -922,10 +916,6 @@
         <w:rPr>
           <w:b/>
           <w:bCs/>
-          <w:smallCaps w:val="0"/>
-          <w:spacing w:val="0"/>
-          <w:sz w:val="20"/>
-          <w:szCs w:val="20"/>
         </w:rPr>
       </w:sdtEndPr>
       <w:sdtContent>
@@ -945,7 +935,6 @@
             </w:tabs>
             <w:rPr>
               <w:rFonts w:cstheme="minorBidi"/>
-              <w:noProof/>
               <w:kern w:val="2"/>
               <w:sz w:val="24"/>
               <w:szCs w:val="24"/>
@@ -965,54 +954,46 @@
             <w:r>
               <w:rPr>
                 <w:rStyle w:val="Hiperligao"/>
-                <w:noProof/>
               </w:rPr>
               <w:t>Nota prévia</w:t>
             </w:r>
             <w:r>
               <w:rPr>
-                <w:noProof/>
                 <w:webHidden/>
               </w:rPr>
               <w:tab/>
             </w:r>
             <w:r>
               <w:rPr>
-                <w:noProof/>
                 <w:webHidden/>
               </w:rPr>
               <w:fldChar w:fldCharType="begin"/>
             </w:r>
             <w:r>
               <w:rPr>
-                <w:noProof/>
                 <w:webHidden/>
               </w:rPr>
               <w:instrText xml:space="preserve"> PAGEREF _Toc206979504 \h </w:instrText>
             </w:r>
             <w:r>
               <w:rPr>
-                <w:noProof/>
                 <w:webHidden/>
               </w:rPr>
             </w:r>
             <w:r>
               <w:rPr>
-                <w:noProof/>
                 <w:webHidden/>
               </w:rPr>
               <w:fldChar w:fldCharType="separate"/>
             </w:r>
             <w:r>
               <w:rPr>
-                <w:noProof/>
                 <w:webHidden/>
               </w:rPr>
               <w:t>2</w:t>
             </w:r>
             <w:r>
               <w:rPr>
-                <w:noProof/>
                 <w:webHidden/>
               </w:rPr>
               <w:fldChar w:fldCharType="end"/>
@@ -1027,7 +1008,6 @@
             </w:tabs>
             <w:rPr>
               <w:rFonts w:cstheme="minorBidi"/>
-              <w:noProof/>
               <w:kern w:val="2"/>
               <w:sz w:val="24"/>
               <w:szCs w:val="24"/>
@@ -1038,54 +1018,46 @@
             <w:r>
               <w:rPr>
                 <w:rStyle w:val="Hiperligao"/>
-                <w:noProof/>
               </w:rPr>
               <w:t>Endpoints</w:t>
             </w:r>
             <w:r>
               <w:rPr>
-                <w:noProof/>
                 <w:webHidden/>
               </w:rPr>
               <w:tab/>
             </w:r>
             <w:r>
               <w:rPr>
-                <w:noProof/>
                 <w:webHidden/>
               </w:rPr>
               <w:fldChar w:fldCharType="begin"/>
             </w:r>
             <w:r>
               <w:rPr>
-                <w:noProof/>
                 <w:webHidden/>
               </w:rPr>
               <w:instrText xml:space="preserve"> PAGEREF _Toc206979505 \h </w:instrText>
             </w:r>
             <w:r>
               <w:rPr>
-                <w:noProof/>
                 <w:webHidden/>
               </w:rPr>
             </w:r>
             <w:r>
               <w:rPr>
-                <w:noProof/>
                 <w:webHidden/>
               </w:rPr>
               <w:fldChar w:fldCharType="separate"/>
             </w:r>
             <w:r>
               <w:rPr>
-                <w:noProof/>
                 <w:webHidden/>
               </w:rPr>
               <w:t>3</w:t>
             </w:r>
             <w:r>
               <w:rPr>
-                <w:noProof/>
                 <w:webHidden/>
               </w:rPr>
               <w:fldChar w:fldCharType="end"/>
@@ -1137,10 +1109,7 @@
       <w:bookmarkStart w:id="2" w:name="_Toc206979504"/>
       <w:r>
         <w:lastRenderedPageBreak/>
-        <w:t xml:space="preserve">Nota </w:t>
-      </w:r>
-      <w:r>
-        <w:t>prévia</w:t>
+        <w:t>Nota prévia</w:t>
       </w:r>
       <w:bookmarkEnd w:id="0"/>
       <w:bookmarkEnd w:id="1"/>
@@ -1227,10 +1196,7 @@
         <w:t>Partially Done</w:t>
       </w:r>
       <w:r>
-        <w:t xml:space="preserve"> </w:t>
-      </w:r>
-      <w:r>
-        <w:t xml:space="preserve">– </w:t>
+        <w:t xml:space="preserve"> – </w:t>
       </w:r>
       <w:r>
         <w:rPr>
@@ -1606,7 +1572,13 @@
               <w:rPr>
                 <w:rFonts w:ascii="Consolas" w:hAnsi="Consolas"/>
               </w:rPr>
-              <w:t>api/system/supportEmail</w:t>
+              <w:t>api/system/</w:t>
+            </w:r>
+            <w:r>
+              <w:rPr>
+                <w:rFonts w:ascii="Consolas" w:hAnsi="Consolas"/>
+              </w:rPr>
+              <w:t>supportEmail</w:t>
             </w:r>
           </w:p>
         </w:tc>
@@ -1620,6 +1592,12 @@
                 <w:rFonts w:ascii="Consolas" w:hAnsi="Consolas"/>
               </w:rPr>
             </w:pPr>
+            <w:r>
+              <w:rPr>
+                <w:rFonts w:ascii="Consolas" w:hAnsi="Consolas"/>
+              </w:rPr>
+              <w:t>Obtém o email de suporte do sistema</w:t>
+            </w:r>
           </w:p>
         </w:tc>
         <w:tc>
@@ -1689,6 +1667,12 @@
                 <w:rFonts w:ascii="Consolas" w:hAnsi="Consolas"/>
               </w:rPr>
             </w:pPr>
+            <w:r>
+              <w:rPr>
+                <w:rFonts w:ascii="Consolas" w:hAnsi="Consolas"/>
+              </w:rPr>
+              <w:t>Obtém informações gerais do sistema</w:t>
+            </w:r>
           </w:p>
         </w:tc>
         <w:tc>
@@ -1758,6 +1742,12 @@
                 <w:rFonts w:ascii="Consolas" w:hAnsi="Consolas"/>
               </w:rPr>
             </w:pPr>
+            <w:r>
+              <w:rPr>
+                <w:rFonts w:ascii="Consolas" w:hAnsi="Consolas"/>
+              </w:rPr>
+              <w:t>Lista os módulos disponíveis no sistema</w:t>
+            </w:r>
           </w:p>
         </w:tc>
         <w:tc>
@@ -1827,6 +1817,12 @@
                 <w:rFonts w:ascii="Consolas" w:hAnsi="Consolas"/>
               </w:rPr>
             </w:pPr>
+            <w:r>
+              <w:rPr>
+                <w:rFonts w:ascii="Consolas" w:hAnsi="Consolas"/>
+              </w:rPr>
+              <w:t>Edita configurações do sistema</w:t>
+            </w:r>
           </w:p>
         </w:tc>
         <w:tc>
@@ -1920,6 +1916,12 @@
                 <w:rFonts w:ascii="Consolas" w:hAnsi="Consolas"/>
               </w:rPr>
             </w:pPr>
+            <w:r>
+              <w:rPr>
+                <w:rFonts w:ascii="Consolas" w:hAnsi="Consolas"/>
+              </w:rPr>
+              <w:t>Efetua login do utilizador</w:t>
+            </w:r>
           </w:p>
         </w:tc>
         <w:tc>
@@ -1975,7 +1977,7 @@
               <w:rPr>
                 <w:rFonts w:ascii="Consolas" w:hAnsi="Consolas"/>
               </w:rPr>
-              <w:t>api/ user/authenticate</w:t>
+              <w:t>api/user/authenticate</w:t>
             </w:r>
           </w:p>
         </w:tc>
@@ -1989,6 +1991,12 @@
                 <w:rFonts w:ascii="Consolas" w:hAnsi="Consolas"/>
               </w:rPr>
             </w:pPr>
+            <w:r>
+              <w:rPr>
+                <w:rFonts w:ascii="Consolas" w:hAnsi="Consolas"/>
+              </w:rPr>
+              <w:t>Verifica autenticação do utilizador</w:t>
+            </w:r>
           </w:p>
         </w:tc>
         <w:tc>
@@ -2058,6 +2066,12 @@
                 <w:rFonts w:ascii="Consolas" w:hAnsi="Consolas"/>
               </w:rPr>
             </w:pPr>
+            <w:r>
+              <w:rPr>
+                <w:rFonts w:ascii="Consolas" w:hAnsi="Consolas"/>
+              </w:rPr>
+              <w:t>Define nova password do utilizador</w:t>
+            </w:r>
           </w:p>
         </w:tc>
         <w:tc>
@@ -2127,6 +2141,12 @@
                 <w:rFonts w:ascii="Consolas" w:hAnsi="Consolas"/>
               </w:rPr>
             </w:pPr>
+            <w:r>
+              <w:rPr>
+                <w:rFonts w:ascii="Consolas" w:hAnsi="Consolas"/>
+              </w:rPr>
+              <w:t>Inicia recuperação de password</w:t>
+            </w:r>
           </w:p>
         </w:tc>
         <w:tc>
@@ -2176,13 +2196,11 @@
             <w:pPr>
               <w:rPr>
                 <w:rFonts w:ascii="Consolas" w:hAnsi="Consolas"/>
-                <w:lang w:val="en-US"/>
-              </w:rPr>
-            </w:pPr>
-            <w:r>
-              <w:rPr>
-                <w:rFonts w:ascii="Consolas" w:hAnsi="Consolas"/>
-                <w:lang w:val="en-US"/>
+              </w:rPr>
+            </w:pPr>
+            <w:r>
+              <w:rPr>
+                <w:rFonts w:ascii="Consolas" w:hAnsi="Consolas"/>
               </w:rPr>
               <w:t>api/user/password/recover/confirm</w:t>
             </w:r>
@@ -2196,9 +2214,14 @@
             <w:pPr>
               <w:rPr>
                 <w:rFonts w:ascii="Consolas" w:hAnsi="Consolas"/>
-                <w:lang w:val="en-US"/>
-              </w:rPr>
-            </w:pPr>
+              </w:rPr>
+            </w:pPr>
+            <w:r>
+              <w:rPr>
+                <w:rFonts w:ascii="Consolas" w:hAnsi="Consolas"/>
+              </w:rPr>
+              <w:t>Confirma recuperação de password</w:t>
+            </w:r>
           </w:p>
         </w:tc>
         <w:tc>
@@ -2268,6 +2291,12 @@
                 <w:rFonts w:ascii="Consolas" w:hAnsi="Consolas"/>
               </w:rPr>
             </w:pPr>
+            <w:r>
+              <w:rPr>
+                <w:rFonts w:ascii="Consolas" w:hAnsi="Consolas"/>
+              </w:rPr>
+              <w:t>Obtém resumo de informações do utilizador</w:t>
+            </w:r>
           </w:p>
         </w:tc>
         <w:tc>
@@ -2337,6 +2366,87 @@
                 <w:rFonts w:ascii="Consolas" w:hAnsi="Consolas"/>
               </w:rPr>
             </w:pPr>
+            <w:r>
+              <w:rPr>
+                <w:rFonts w:ascii="Consolas" w:hAnsi="Consolas"/>
+              </w:rPr>
+              <w:t>Altera foto de perfil do utilizador</w:t>
+            </w:r>
+          </w:p>
+        </w:tc>
+        <w:tc>
+          <w:tcPr>
+            <w:tcW w:w="715" w:type="pct"/>
+          </w:tcPr>
+          <w:p>
+            <w:pPr>
+              <w:jc w:val="center"/>
+              <w:rPr>
+                <w:rFonts w:ascii="Consolas" w:hAnsi="Consolas"/>
+              </w:rPr>
+            </w:pPr>
+            <w:r>
+              <w:rPr>
+                <w:rFonts w:ascii="Consolas" w:hAnsi="Consolas"/>
+              </w:rPr>
+              <w:t>Done</w:t>
+            </w:r>
+          </w:p>
+        </w:tc>
+      </w:tr>
+      <w:tr>
+        <w:tc>
+          <w:tcPr>
+            <w:tcW w:w="414" w:type="pct"/>
+          </w:tcPr>
+          <w:p>
+            <w:pPr>
+              <w:rPr>
+                <w:rFonts w:ascii="Consolas" w:hAnsi="Consolas"/>
+              </w:rPr>
+            </w:pPr>
+            <w:r>
+              <w:rPr>
+                <w:rFonts w:ascii="Consolas" w:hAnsi="Consolas"/>
+              </w:rPr>
+              <w:t>GET</w:t>
+            </w:r>
+          </w:p>
+        </w:tc>
+        <w:tc>
+          <w:tcPr>
+            <w:tcW w:w="1656" w:type="pct"/>
+          </w:tcPr>
+          <w:p>
+            <w:pPr>
+              <w:rPr>
+                <w:rFonts w:ascii="Consolas" w:hAnsi="Consolas"/>
+              </w:rPr>
+            </w:pPr>
+            <w:r>
+              <w:rPr>
+                <w:rFonts w:ascii="Consolas" w:hAnsi="Consolas"/>
+              </w:rPr>
+              <w:t>api/token/test</w:t>
+            </w:r>
+          </w:p>
+        </w:tc>
+        <w:tc>
+          <w:tcPr>
+            <w:tcW w:w="2215" w:type="pct"/>
+          </w:tcPr>
+          <w:p>
+            <w:pPr>
+              <w:rPr>
+                <w:rFonts w:ascii="Consolas" w:hAnsi="Consolas"/>
+              </w:rPr>
+            </w:pPr>
+            <w:r>
+              <w:rPr>
+                <w:rFonts w:ascii="Consolas" w:hAnsi="Consolas"/>
+              </w:rPr>
+              <w:t>Testa token de autenticação</w:t>
+            </w:r>
           </w:p>
         </w:tc>
         <w:tc>
@@ -2434,6 +2544,12 @@
                 <w:rFonts w:ascii="Consolas" w:hAnsi="Consolas"/>
               </w:rPr>
             </w:pPr>
+            <w:r>
+              <w:rPr>
+                <w:rFonts w:ascii="Consolas" w:hAnsi="Consolas"/>
+              </w:rPr>
+              <w:t>Lista todos os cursos</w:t>
+            </w:r>
           </w:p>
         </w:tc>
         <w:tc>
@@ -2489,13 +2605,7 @@
               <w:rPr>
                 <w:rFonts w:ascii="Consolas" w:hAnsi="Consolas"/>
               </w:rPr>
-              <w:t>api/course/</w:t>
-            </w:r>
-            <w:r>
-              <w:rPr>
-                <w:rFonts w:ascii="Consolas" w:hAnsi="Consolas"/>
-              </w:rPr>
-              <w:t>{id}</w:t>
+              <w:t>api/course/{id}</w:t>
             </w:r>
           </w:p>
         </w:tc>
@@ -2509,6 +2619,12 @@
                 <w:rFonts w:ascii="Consolas" w:hAnsi="Consolas"/>
               </w:rPr>
             </w:pPr>
+            <w:r>
+              <w:rPr>
+                <w:rFonts w:ascii="Consolas" w:hAnsi="Consolas"/>
+              </w:rPr>
+              <w:t>Obtém detalhes de um curso específico</w:t>
+            </w:r>
           </w:p>
         </w:tc>
         <w:tc>
@@ -2578,6 +2694,18 @@
                 <w:rFonts w:ascii="Consolas" w:hAnsi="Consolas"/>
               </w:rPr>
             </w:pPr>
+            <w:r>
+              <w:rPr>
+                <w:rFonts w:ascii="Consolas" w:hAnsi="Consolas"/>
+              </w:rPr>
+              <w:t>Cria um</w:t>
+            </w:r>
+            <w:r>
+              <w:rPr>
+                <w:rFonts w:ascii="Consolas" w:hAnsi="Consolas"/>
+              </w:rPr>
+              <w:t xml:space="preserve"> curso</w:t>
+            </w:r>
           </w:p>
         </w:tc>
         <w:tc>
@@ -2633,13 +2761,7 @@
               <w:rPr>
                 <w:rFonts w:ascii="Consolas" w:hAnsi="Consolas"/>
               </w:rPr>
-              <w:t>api/course/</w:t>
-            </w:r>
-            <w:r>
-              <w:rPr>
-                <w:rFonts w:ascii="Consolas" w:hAnsi="Consolas"/>
-              </w:rPr>
-              <w:t>{id}/edit</w:t>
+              <w:t>api/course/{id}/edit</w:t>
             </w:r>
           </w:p>
         </w:tc>
@@ -2653,6 +2775,12 @@
                 <w:rFonts w:ascii="Consolas" w:hAnsi="Consolas"/>
               </w:rPr>
             </w:pPr>
+            <w:r>
+              <w:rPr>
+                <w:rFonts w:ascii="Consolas" w:hAnsi="Consolas"/>
+              </w:rPr>
+              <w:t>Edita um curso existente</w:t>
+            </w:r>
           </w:p>
         </w:tc>
         <w:tc>
@@ -2722,6 +2850,12 @@
                 <w:rFonts w:ascii="Consolas" w:hAnsi="Consolas"/>
               </w:rPr>
             </w:pPr>
+            <w:r>
+              <w:rPr>
+                <w:rFonts w:ascii="Consolas" w:hAnsi="Consolas"/>
+              </w:rPr>
+              <w:t>Remove um curso</w:t>
+            </w:r>
           </w:p>
         </w:tc>
         <w:tc>
@@ -2819,6 +2953,12 @@
                 <w:rFonts w:ascii="Consolas" w:hAnsi="Consolas"/>
               </w:rPr>
             </w:pPr>
+            <w:r>
+              <w:rPr>
+                <w:rFonts w:ascii="Consolas" w:hAnsi="Consolas"/>
+              </w:rPr>
+              <w:t>Lista todos os calendários</w:t>
+            </w:r>
           </w:p>
         </w:tc>
         <w:tc>
@@ -2874,25 +3014,7 @@
               <w:rPr>
                 <w:rFonts w:ascii="Consolas" w:hAnsi="Consolas"/>
               </w:rPr>
-              <w:t>api/</w:t>
-            </w:r>
-            <w:r>
-              <w:rPr>
-                <w:rFonts w:ascii="Consolas" w:hAnsi="Consolas"/>
-              </w:rPr>
-              <w:t>calendar</w:t>
-            </w:r>
-            <w:r>
-              <w:rPr>
-                <w:rFonts w:ascii="Consolas" w:hAnsi="Consolas"/>
-              </w:rPr>
-              <w:t>/</w:t>
-            </w:r>
-            <w:r>
-              <w:rPr>
-                <w:rFonts w:ascii="Consolas" w:hAnsi="Consolas"/>
-              </w:rPr>
-              <w:t>{id}</w:t>
+              <w:t>api/calendar/{id}</w:t>
             </w:r>
           </w:p>
         </w:tc>
@@ -2906,6 +3028,12 @@
                 <w:rFonts w:ascii="Consolas" w:hAnsi="Consolas"/>
               </w:rPr>
             </w:pPr>
+            <w:r>
+              <w:rPr>
+                <w:rFonts w:ascii="Consolas" w:hAnsi="Consolas"/>
+              </w:rPr>
+              <w:t>Obtém detalhes de um calendário</w:t>
+            </w:r>
           </w:p>
         </w:tc>
         <w:tc>
@@ -2961,19 +3089,7 @@
               <w:rPr>
                 <w:rFonts w:ascii="Consolas" w:hAnsi="Consolas"/>
               </w:rPr>
-              <w:t>api/</w:t>
-            </w:r>
-            <w:r>
-              <w:rPr>
-                <w:rFonts w:ascii="Consolas" w:hAnsi="Consolas"/>
-              </w:rPr>
-              <w:t>calendar</w:t>
-            </w:r>
-            <w:r>
-              <w:rPr>
-                <w:rFonts w:ascii="Consolas" w:hAnsi="Consolas"/>
-              </w:rPr>
-              <w:t>/create</w:t>
+              <w:t>api/calendar/create</w:t>
             </w:r>
           </w:p>
         </w:tc>
@@ -2987,6 +3103,24 @@
                 <w:rFonts w:ascii="Consolas" w:hAnsi="Consolas"/>
               </w:rPr>
             </w:pPr>
+            <w:r>
+              <w:rPr>
+                <w:rFonts w:ascii="Consolas" w:hAnsi="Consolas"/>
+              </w:rPr>
+              <w:t>Cria</w:t>
+            </w:r>
+            <w:r>
+              <w:rPr>
+                <w:rFonts w:ascii="Consolas" w:hAnsi="Consolas"/>
+              </w:rPr>
+              <w:t xml:space="preserve"> </w:t>
+            </w:r>
+            <w:r>
+              <w:rPr>
+                <w:rFonts w:ascii="Consolas" w:hAnsi="Consolas"/>
+              </w:rPr>
+              <w:t>calendário</w:t>
+            </w:r>
           </w:p>
         </w:tc>
         <w:tc>
@@ -3042,25 +3176,7 @@
               <w:rPr>
                 <w:rFonts w:ascii="Consolas" w:hAnsi="Consolas"/>
               </w:rPr>
-              <w:t>api/</w:t>
-            </w:r>
-            <w:r>
-              <w:rPr>
-                <w:rFonts w:ascii="Consolas" w:hAnsi="Consolas"/>
-              </w:rPr>
-              <w:t>calendar</w:t>
-            </w:r>
-            <w:r>
-              <w:rPr>
-                <w:rFonts w:ascii="Consolas" w:hAnsi="Consolas"/>
-              </w:rPr>
-              <w:t>/</w:t>
-            </w:r>
-            <w:r>
-              <w:rPr>
-                <w:rFonts w:ascii="Consolas" w:hAnsi="Consolas"/>
-              </w:rPr>
-              <w:t>{id}/edit</w:t>
+              <w:t>api/calendar/{id}/edit</w:t>
             </w:r>
           </w:p>
         </w:tc>
@@ -3074,6 +3190,12 @@
                 <w:rFonts w:ascii="Consolas" w:hAnsi="Consolas"/>
               </w:rPr>
             </w:pPr>
+            <w:r>
+              <w:rPr>
+                <w:rFonts w:ascii="Consolas" w:hAnsi="Consolas"/>
+              </w:rPr>
+              <w:t>Edita um calendário existente</w:t>
+            </w:r>
           </w:p>
         </w:tc>
         <w:tc>
@@ -3143,6 +3265,12 @@
                 <w:rFonts w:ascii="Consolas" w:hAnsi="Consolas"/>
               </w:rPr>
             </w:pPr>
+            <w:r>
+              <w:rPr>
+                <w:rFonts w:ascii="Consolas" w:hAnsi="Consolas"/>
+              </w:rPr>
+              <w:t>Remove um calendário</w:t>
+            </w:r>
           </w:p>
         </w:tc>
         <w:tc>
@@ -3240,6 +3368,12 @@
                 <w:rFonts w:ascii="Consolas" w:hAnsi="Consolas"/>
               </w:rPr>
             </w:pPr>
+            <w:r>
+              <w:rPr>
+                <w:rFonts w:ascii="Consolas" w:hAnsi="Consolas"/>
+              </w:rPr>
+              <w:t>Lista todos os professores</w:t>
+            </w:r>
           </w:p>
         </w:tc>
         <w:tc>
@@ -3295,25 +3429,7 @@
               <w:rPr>
                 <w:rFonts w:ascii="Consolas" w:hAnsi="Consolas"/>
               </w:rPr>
-              <w:t>api/</w:t>
-            </w:r>
-            <w:r>
-              <w:rPr>
-                <w:rFonts w:ascii="Consolas" w:hAnsi="Consolas"/>
-              </w:rPr>
-              <w:t>teacher</w:t>
-            </w:r>
-            <w:r>
-              <w:rPr>
-                <w:rFonts w:ascii="Consolas" w:hAnsi="Consolas"/>
-              </w:rPr>
-              <w:t>/</w:t>
-            </w:r>
-            <w:r>
-              <w:rPr>
-                <w:rFonts w:ascii="Consolas" w:hAnsi="Consolas"/>
-              </w:rPr>
-              <w:t>{id}</w:t>
+              <w:t>api/teacher/{id}</w:t>
             </w:r>
           </w:p>
         </w:tc>
@@ -3327,6 +3443,12 @@
                 <w:rFonts w:ascii="Consolas" w:hAnsi="Consolas"/>
               </w:rPr>
             </w:pPr>
+            <w:r>
+              <w:rPr>
+                <w:rFonts w:ascii="Consolas" w:hAnsi="Consolas"/>
+              </w:rPr>
+              <w:t>Obtém detalhes de um professor</w:t>
+            </w:r>
           </w:p>
         </w:tc>
         <w:tc>
@@ -3382,19 +3504,7 @@
               <w:rPr>
                 <w:rFonts w:ascii="Consolas" w:hAnsi="Consolas"/>
               </w:rPr>
-              <w:t>api/</w:t>
-            </w:r>
-            <w:r>
-              <w:rPr>
-                <w:rFonts w:ascii="Consolas" w:hAnsi="Consolas"/>
-              </w:rPr>
-              <w:t>teacher</w:t>
-            </w:r>
-            <w:r>
-              <w:rPr>
-                <w:rFonts w:ascii="Consolas" w:hAnsi="Consolas"/>
-              </w:rPr>
-              <w:t>/create</w:t>
+              <w:t>api/teacher/create</w:t>
             </w:r>
           </w:p>
         </w:tc>
@@ -3408,6 +3518,18 @@
                 <w:rFonts w:ascii="Consolas" w:hAnsi="Consolas"/>
               </w:rPr>
             </w:pPr>
+            <w:r>
+              <w:rPr>
+                <w:rFonts w:ascii="Consolas" w:hAnsi="Consolas"/>
+              </w:rPr>
+              <w:t>Cria um</w:t>
+            </w:r>
+            <w:r>
+              <w:rPr>
+                <w:rFonts w:ascii="Consolas" w:hAnsi="Consolas"/>
+              </w:rPr>
+              <w:t xml:space="preserve"> professor</w:t>
+            </w:r>
           </w:p>
         </w:tc>
         <w:tc>
@@ -3463,25 +3585,7 @@
               <w:rPr>
                 <w:rFonts w:ascii="Consolas" w:hAnsi="Consolas"/>
               </w:rPr>
-              <w:t>api/</w:t>
-            </w:r>
-            <w:r>
-              <w:rPr>
-                <w:rFonts w:ascii="Consolas" w:hAnsi="Consolas"/>
-              </w:rPr>
-              <w:t>teacher</w:t>
-            </w:r>
-            <w:r>
-              <w:rPr>
-                <w:rFonts w:ascii="Consolas" w:hAnsi="Consolas"/>
-              </w:rPr>
-              <w:t>/</w:t>
-            </w:r>
-            <w:r>
-              <w:rPr>
-                <w:rFonts w:ascii="Consolas" w:hAnsi="Consolas"/>
-              </w:rPr>
-              <w:t>{id}/edit</w:t>
+              <w:t>api/teacher/{id}/edit</w:t>
             </w:r>
           </w:p>
         </w:tc>
@@ -3495,6 +3599,12 @@
                 <w:rFonts w:ascii="Consolas" w:hAnsi="Consolas"/>
               </w:rPr>
             </w:pPr>
+            <w:r>
+              <w:rPr>
+                <w:rFonts w:ascii="Consolas" w:hAnsi="Consolas"/>
+              </w:rPr>
+              <w:t>Edita um professor existente</w:t>
+            </w:r>
           </w:p>
         </w:tc>
         <w:tc>
@@ -3564,6 +3674,12 @@
                 <w:rFonts w:ascii="Consolas" w:hAnsi="Consolas"/>
               </w:rPr>
             </w:pPr>
+            <w:r>
+              <w:rPr>
+                <w:rFonts w:ascii="Consolas" w:hAnsi="Consolas"/>
+              </w:rPr>
+              <w:t>Remove um professor</w:t>
+            </w:r>
           </w:p>
         </w:tc>
         <w:tc>
@@ -3629,6 +3745,7 @@
               <w:rPr>
                 <w:rFonts w:ascii="Consolas" w:hAnsi="Consolas"/>
               </w:rPr>
+              <w:lastRenderedPageBreak/>
               <w:t>GET</w:t>
             </w:r>
           </w:p>
@@ -3661,6 +3778,18 @@
                 <w:rFonts w:ascii="Consolas" w:hAnsi="Consolas"/>
               </w:rPr>
             </w:pPr>
+            <w:r>
+              <w:rPr>
+                <w:rFonts w:ascii="Consolas" w:hAnsi="Consolas"/>
+              </w:rPr>
+              <w:t xml:space="preserve">Lista todos os </w:t>
+            </w:r>
+            <w:r>
+              <w:rPr>
+                <w:rFonts w:ascii="Consolas" w:hAnsi="Consolas"/>
+              </w:rPr>
+              <w:t>alunos</w:t>
+            </w:r>
           </w:p>
         </w:tc>
         <w:tc>
@@ -3698,7 +3827,6 @@
               <w:rPr>
                 <w:rFonts w:ascii="Consolas" w:hAnsi="Consolas"/>
               </w:rPr>
-              <w:lastRenderedPageBreak/>
               <w:t>GET</w:t>
             </w:r>
           </w:p>
@@ -3717,25 +3845,7 @@
               <w:rPr>
                 <w:rFonts w:ascii="Consolas" w:hAnsi="Consolas"/>
               </w:rPr>
-              <w:t>api/</w:t>
-            </w:r>
-            <w:r>
-              <w:rPr>
-                <w:rFonts w:ascii="Consolas" w:hAnsi="Consolas"/>
-              </w:rPr>
-              <w:t>student</w:t>
-            </w:r>
-            <w:r>
-              <w:rPr>
-                <w:rFonts w:ascii="Consolas" w:hAnsi="Consolas"/>
-              </w:rPr>
-              <w:t>/</w:t>
-            </w:r>
-            <w:r>
-              <w:rPr>
-                <w:rFonts w:ascii="Consolas" w:hAnsi="Consolas"/>
-              </w:rPr>
-              <w:t>{id}</w:t>
+              <w:t>api/student/{id}</w:t>
             </w:r>
           </w:p>
         </w:tc>
@@ -3749,6 +3859,18 @@
                 <w:rFonts w:ascii="Consolas" w:hAnsi="Consolas"/>
               </w:rPr>
             </w:pPr>
+            <w:r>
+              <w:rPr>
+                <w:rFonts w:ascii="Consolas" w:hAnsi="Consolas"/>
+              </w:rPr>
+              <w:t xml:space="preserve">Obtém detalhes de um </w:t>
+            </w:r>
+            <w:r>
+              <w:rPr>
+                <w:rFonts w:ascii="Consolas" w:hAnsi="Consolas"/>
+              </w:rPr>
+              <w:t>aluno</w:t>
+            </w:r>
           </w:p>
         </w:tc>
         <w:tc>
@@ -3804,19 +3926,7 @@
               <w:rPr>
                 <w:rFonts w:ascii="Consolas" w:hAnsi="Consolas"/>
               </w:rPr>
-              <w:t>api/</w:t>
-            </w:r>
-            <w:r>
-              <w:rPr>
-                <w:rFonts w:ascii="Consolas" w:hAnsi="Consolas"/>
-              </w:rPr>
-              <w:t>student</w:t>
-            </w:r>
-            <w:r>
-              <w:rPr>
-                <w:rFonts w:ascii="Consolas" w:hAnsi="Consolas"/>
-              </w:rPr>
-              <w:t>/create</w:t>
+              <w:t>api/student/create</w:t>
             </w:r>
           </w:p>
         </w:tc>
@@ -3830,6 +3940,12 @@
                 <w:rFonts w:ascii="Consolas" w:hAnsi="Consolas"/>
               </w:rPr>
             </w:pPr>
+            <w:r>
+              <w:rPr>
+                <w:rFonts w:ascii="Consolas" w:hAnsi="Consolas"/>
+              </w:rPr>
+              <w:t>Cria um aluno</w:t>
+            </w:r>
           </w:p>
         </w:tc>
         <w:tc>
@@ -3885,25 +4001,7 @@
               <w:rPr>
                 <w:rFonts w:ascii="Consolas" w:hAnsi="Consolas"/>
               </w:rPr>
-              <w:t>api/</w:t>
-            </w:r>
-            <w:r>
-              <w:rPr>
-                <w:rFonts w:ascii="Consolas" w:hAnsi="Consolas"/>
-              </w:rPr>
-              <w:t>student</w:t>
-            </w:r>
-            <w:r>
-              <w:rPr>
-                <w:rFonts w:ascii="Consolas" w:hAnsi="Consolas"/>
-              </w:rPr>
-              <w:t>/</w:t>
-            </w:r>
-            <w:r>
-              <w:rPr>
-                <w:rFonts w:ascii="Consolas" w:hAnsi="Consolas"/>
-              </w:rPr>
-              <w:t>{id}/edit</w:t>
+              <w:t>api/student/{id}/edit</w:t>
             </w:r>
           </w:p>
         </w:tc>
@@ -3917,6 +4015,30 @@
                 <w:rFonts w:ascii="Consolas" w:hAnsi="Consolas"/>
               </w:rPr>
             </w:pPr>
+            <w:r>
+              <w:rPr>
+                <w:rFonts w:ascii="Consolas" w:hAnsi="Consolas"/>
+              </w:rPr>
+              <w:t xml:space="preserve">Edita um </w:t>
+            </w:r>
+            <w:r>
+              <w:rPr>
+                <w:rFonts w:ascii="Consolas" w:hAnsi="Consolas"/>
+              </w:rPr>
+              <w:t>aluno</w:t>
+            </w:r>
+            <w:r>
+              <w:rPr>
+                <w:rFonts w:ascii="Consolas" w:hAnsi="Consolas"/>
+              </w:rPr>
+              <w:t xml:space="preserve"> </w:t>
+            </w:r>
+            <w:r>
+              <w:rPr>
+                <w:rFonts w:ascii="Consolas" w:hAnsi="Consolas"/>
+              </w:rPr>
+              <w:t>existente</w:t>
+            </w:r>
           </w:p>
         </w:tc>
         <w:tc>
@@ -3986,6 +4108,180 @@
                 <w:rFonts w:ascii="Consolas" w:hAnsi="Consolas"/>
               </w:rPr>
             </w:pPr>
+            <w:r>
+              <w:rPr>
+                <w:rFonts w:ascii="Consolas" w:hAnsi="Consolas"/>
+              </w:rPr>
+              <w:t xml:space="preserve">Remove um </w:t>
+            </w:r>
+            <w:r>
+              <w:rPr>
+                <w:rFonts w:ascii="Consolas" w:hAnsi="Consolas"/>
+              </w:rPr>
+              <w:t>aluno</w:t>
+            </w:r>
+          </w:p>
+        </w:tc>
+        <w:tc>
+          <w:tcPr>
+            <w:tcW w:w="715" w:type="pct"/>
+          </w:tcPr>
+          <w:p>
+            <w:pPr>
+              <w:jc w:val="center"/>
+              <w:rPr>
+                <w:rFonts w:ascii="Consolas" w:hAnsi="Consolas"/>
+              </w:rPr>
+            </w:pPr>
+            <w:r>
+              <w:rPr>
+                <w:rFonts w:ascii="Consolas" w:hAnsi="Consolas"/>
+              </w:rPr>
+              <w:t>Done</w:t>
+            </w:r>
+          </w:p>
+        </w:tc>
+      </w:tr>
+      <w:tr>
+        <w:tc>
+          <w:tcPr>
+            <w:tcW w:w="414" w:type="pct"/>
+          </w:tcPr>
+          <w:p>
+            <w:pPr>
+              <w:rPr>
+                <w:rFonts w:ascii="Consolas" w:hAnsi="Consolas"/>
+              </w:rPr>
+            </w:pPr>
+            <w:r>
+              <w:rPr>
+                <w:rFonts w:ascii="Consolas" w:hAnsi="Consolas"/>
+              </w:rPr>
+              <w:t>POST</w:t>
+            </w:r>
+          </w:p>
+        </w:tc>
+        <w:tc>
+          <w:tcPr>
+            <w:tcW w:w="1656" w:type="pct"/>
+          </w:tcPr>
+          <w:p>
+            <w:pPr>
+              <w:rPr>
+                <w:rFonts w:ascii="Consolas" w:hAnsi="Consolas"/>
+              </w:rPr>
+            </w:pPr>
+            <w:r>
+              <w:rPr>
+                <w:rFonts w:ascii="Consolas" w:hAnsi="Consolas"/>
+              </w:rPr>
+              <w:t>api/student/favorite/add/{id}</w:t>
+            </w:r>
+          </w:p>
+        </w:tc>
+        <w:tc>
+          <w:tcPr>
+            <w:tcW w:w="2215" w:type="pct"/>
+          </w:tcPr>
+          <w:p>
+            <w:pPr>
+              <w:rPr>
+                <w:rFonts w:ascii="Consolas" w:hAnsi="Consolas"/>
+              </w:rPr>
+            </w:pPr>
+            <w:r>
+              <w:rPr>
+                <w:rFonts w:ascii="Consolas" w:hAnsi="Consolas"/>
+              </w:rPr>
+              <w:t xml:space="preserve">Adiciona uma proposta aos favoritos do </w:t>
+            </w:r>
+            <w:r>
+              <w:rPr>
+                <w:rFonts w:ascii="Consolas" w:hAnsi="Consolas"/>
+              </w:rPr>
+              <w:t>aluno</w:t>
+            </w:r>
+          </w:p>
+        </w:tc>
+        <w:tc>
+          <w:tcPr>
+            <w:tcW w:w="715" w:type="pct"/>
+          </w:tcPr>
+          <w:p>
+            <w:pPr>
+              <w:jc w:val="center"/>
+              <w:rPr>
+                <w:rFonts w:ascii="Consolas" w:hAnsi="Consolas"/>
+              </w:rPr>
+            </w:pPr>
+            <w:r>
+              <w:rPr>
+                <w:rFonts w:ascii="Consolas" w:hAnsi="Consolas"/>
+              </w:rPr>
+              <w:t>Done</w:t>
+            </w:r>
+          </w:p>
+        </w:tc>
+      </w:tr>
+      <w:tr>
+        <w:tc>
+          <w:tcPr>
+            <w:tcW w:w="414" w:type="pct"/>
+          </w:tcPr>
+          <w:p>
+            <w:pPr>
+              <w:rPr>
+                <w:rFonts w:ascii="Consolas" w:hAnsi="Consolas"/>
+              </w:rPr>
+            </w:pPr>
+            <w:r>
+              <w:rPr>
+                <w:rFonts w:ascii="Consolas" w:hAnsi="Consolas"/>
+              </w:rPr>
+              <w:t>DELETE</w:t>
+            </w:r>
+          </w:p>
+        </w:tc>
+        <w:tc>
+          <w:tcPr>
+            <w:tcW w:w="1656" w:type="pct"/>
+          </w:tcPr>
+          <w:p>
+            <w:pPr>
+              <w:rPr>
+                <w:rFonts w:ascii="Consolas" w:hAnsi="Consolas"/>
+              </w:rPr>
+            </w:pPr>
+            <w:r>
+              <w:rPr>
+                <w:rFonts w:ascii="Consolas" w:hAnsi="Consolas"/>
+              </w:rPr>
+              <w:t>api/student/favorite/remove/{id}</w:t>
+            </w:r>
+          </w:p>
+        </w:tc>
+        <w:tc>
+          <w:tcPr>
+            <w:tcW w:w="2215" w:type="pct"/>
+          </w:tcPr>
+          <w:p>
+            <w:pPr>
+              <w:rPr>
+                <w:rFonts w:ascii="Consolas" w:hAnsi="Consolas"/>
+              </w:rPr>
+            </w:pPr>
+            <w:r>
+              <w:rPr>
+                <w:rFonts w:ascii="Consolas" w:hAnsi="Consolas"/>
+              </w:rPr>
+              <w:t xml:space="preserve">Remove uma proposta dos favoritos do </w:t>
+            </w:r>
+            <w:r>
+              <w:rPr>
+                <w:rFonts w:ascii="Consolas" w:hAnsi="Consolas"/>
+              </w:rPr>
+              <w:t>aluno</w:t>
+            </w:r>
           </w:p>
         </w:tc>
         <w:tc>
@@ -4069,13 +4365,7 @@
               <w:rPr>
                 <w:rFonts w:ascii="Consolas" w:hAnsi="Consolas"/>
               </w:rPr>
-              <w:t>api/</w:t>
-            </w:r>
-            <w:r>
-              <w:rPr>
-                <w:rFonts w:ascii="Consolas" w:hAnsi="Consolas"/>
-              </w:rPr>
-              <w:t>companies</w:t>
+              <w:t>api/companies</w:t>
             </w:r>
           </w:p>
         </w:tc>
@@ -4089,6 +4379,12 @@
                 <w:rFonts w:ascii="Consolas" w:hAnsi="Consolas"/>
               </w:rPr>
             </w:pPr>
+            <w:r>
+              <w:rPr>
+                <w:rFonts w:ascii="Consolas" w:hAnsi="Consolas"/>
+              </w:rPr>
+              <w:t>Lista todas as empresas</w:t>
+            </w:r>
           </w:p>
         </w:tc>
         <w:tc>
@@ -4144,25 +4440,7 @@
               <w:rPr>
                 <w:rFonts w:ascii="Consolas" w:hAnsi="Consolas"/>
               </w:rPr>
-              <w:t>api/</w:t>
-            </w:r>
-            <w:r>
-              <w:rPr>
-                <w:rFonts w:ascii="Consolas" w:hAnsi="Consolas"/>
-              </w:rPr>
-              <w:t>company</w:t>
-            </w:r>
-            <w:r>
-              <w:rPr>
-                <w:rFonts w:ascii="Consolas" w:hAnsi="Consolas"/>
-              </w:rPr>
-              <w:t>/</w:t>
-            </w:r>
-            <w:r>
-              <w:rPr>
-                <w:rFonts w:ascii="Consolas" w:hAnsi="Consolas"/>
-              </w:rPr>
-              <w:t>{id}</w:t>
+              <w:t>api/company/{id}</w:t>
             </w:r>
           </w:p>
         </w:tc>
@@ -4176,6 +4454,12 @@
                 <w:rFonts w:ascii="Consolas" w:hAnsi="Consolas"/>
               </w:rPr>
             </w:pPr>
+            <w:r>
+              <w:rPr>
+                <w:rFonts w:ascii="Consolas" w:hAnsi="Consolas"/>
+              </w:rPr>
+              <w:t>Obtém detalhes de uma empresa</w:t>
+            </w:r>
           </w:p>
         </w:tc>
         <w:tc>
@@ -4231,19 +4515,7 @@
               <w:rPr>
                 <w:rFonts w:ascii="Consolas" w:hAnsi="Consolas"/>
               </w:rPr>
-              <w:t>api/</w:t>
-            </w:r>
-            <w:r>
-              <w:rPr>
-                <w:rFonts w:ascii="Consolas" w:hAnsi="Consolas"/>
-              </w:rPr>
-              <w:t>company</w:t>
-            </w:r>
-            <w:r>
-              <w:rPr>
-                <w:rFonts w:ascii="Consolas" w:hAnsi="Consolas"/>
-              </w:rPr>
-              <w:t>/create</w:t>
+              <w:t>api/company/create</w:t>
             </w:r>
           </w:p>
         </w:tc>
@@ -4257,6 +4529,18 @@
                 <w:rFonts w:ascii="Consolas" w:hAnsi="Consolas"/>
               </w:rPr>
             </w:pPr>
+            <w:r>
+              <w:rPr>
+                <w:rFonts w:ascii="Consolas" w:hAnsi="Consolas"/>
+              </w:rPr>
+              <w:t>Cria uma</w:t>
+            </w:r>
+            <w:r>
+              <w:rPr>
+                <w:rFonts w:ascii="Consolas" w:hAnsi="Consolas"/>
+              </w:rPr>
+              <w:t xml:space="preserve"> empresa</w:t>
+            </w:r>
           </w:p>
         </w:tc>
         <w:tc>
@@ -4312,25 +4596,7 @@
               <w:rPr>
                 <w:rFonts w:ascii="Consolas" w:hAnsi="Consolas"/>
               </w:rPr>
-              <w:t>api/</w:t>
-            </w:r>
-            <w:r>
-              <w:rPr>
-                <w:rFonts w:ascii="Consolas" w:hAnsi="Consolas"/>
-              </w:rPr>
-              <w:t>company</w:t>
-            </w:r>
-            <w:r>
-              <w:rPr>
-                <w:rFonts w:ascii="Consolas" w:hAnsi="Consolas"/>
-              </w:rPr>
-              <w:t>/</w:t>
-            </w:r>
-            <w:r>
-              <w:rPr>
-                <w:rFonts w:ascii="Consolas" w:hAnsi="Consolas"/>
-              </w:rPr>
-              <w:t>{id}/edit</w:t>
+              <w:t>api/company/{id}/edit</w:t>
             </w:r>
           </w:p>
         </w:tc>
@@ -4344,6 +4610,12 @@
                 <w:rFonts w:ascii="Consolas" w:hAnsi="Consolas"/>
               </w:rPr>
             </w:pPr>
+            <w:r>
+              <w:rPr>
+                <w:rFonts w:ascii="Consolas" w:hAnsi="Consolas"/>
+              </w:rPr>
+              <w:t>Edita uma empresa existente</w:t>
+            </w:r>
           </w:p>
         </w:tc>
         <w:tc>
@@ -4413,6 +4685,174 @@
                 <w:rFonts w:ascii="Consolas" w:hAnsi="Consolas"/>
               </w:rPr>
             </w:pPr>
+            <w:r>
+              <w:rPr>
+                <w:rFonts w:ascii="Consolas" w:hAnsi="Consolas"/>
+              </w:rPr>
+              <w:t>Remove uma empresa</w:t>
+            </w:r>
+          </w:p>
+        </w:tc>
+        <w:tc>
+          <w:tcPr>
+            <w:tcW w:w="715" w:type="pct"/>
+          </w:tcPr>
+          <w:p>
+            <w:pPr>
+              <w:jc w:val="center"/>
+              <w:rPr>
+                <w:rFonts w:ascii="Consolas" w:hAnsi="Consolas"/>
+              </w:rPr>
+            </w:pPr>
+            <w:r>
+              <w:rPr>
+                <w:rFonts w:ascii="Consolas" w:hAnsi="Consolas"/>
+              </w:rPr>
+              <w:t>Done</w:t>
+            </w:r>
+          </w:p>
+        </w:tc>
+      </w:tr>
+      <w:tr>
+        <w:tc>
+          <w:tcPr>
+            <w:tcW w:w="414" w:type="pct"/>
+          </w:tcPr>
+          <w:p>
+            <w:pPr>
+              <w:rPr>
+                <w:rFonts w:ascii="Consolas" w:hAnsi="Consolas"/>
+              </w:rPr>
+            </w:pPr>
+            <w:r>
+              <w:rPr>
+                <w:rFonts w:ascii="Consolas" w:hAnsi="Consolas"/>
+              </w:rPr>
+              <w:t>POST</w:t>
+            </w:r>
+          </w:p>
+        </w:tc>
+        <w:tc>
+          <w:tcPr>
+            <w:tcW w:w="1656" w:type="pct"/>
+          </w:tcPr>
+          <w:p>
+            <w:pPr>
+              <w:rPr>
+                <w:rFonts w:ascii="Consolas" w:hAnsi="Consolas"/>
+              </w:rPr>
+            </w:pPr>
+            <w:r>
+              <w:rPr>
+                <w:rFonts w:ascii="Consolas" w:hAnsi="Consolas"/>
+              </w:rPr>
+              <w:t>api/company/registe</w:t>
+            </w:r>
+            <w:r>
+              <w:rPr>
+                <w:rFonts w:ascii="Consolas" w:hAnsi="Consolas"/>
+              </w:rPr>
+              <w:t>r</w:t>
+            </w:r>
+          </w:p>
+        </w:tc>
+        <w:tc>
+          <w:tcPr>
+            <w:tcW w:w="2215" w:type="pct"/>
+          </w:tcPr>
+          <w:p>
+            <w:pPr>
+              <w:rPr>
+                <w:rFonts w:ascii="Consolas" w:hAnsi="Consolas"/>
+              </w:rPr>
+            </w:pPr>
+            <w:r>
+              <w:rPr>
+                <w:rFonts w:ascii="Consolas" w:hAnsi="Consolas"/>
+              </w:rPr>
+              <w:t>Regista uma nova empresa</w:t>
+            </w:r>
+          </w:p>
+        </w:tc>
+        <w:tc>
+          <w:tcPr>
+            <w:tcW w:w="715" w:type="pct"/>
+          </w:tcPr>
+          <w:p>
+            <w:pPr>
+              <w:jc w:val="center"/>
+              <w:rPr>
+                <w:rFonts w:ascii="Consolas" w:hAnsi="Consolas"/>
+              </w:rPr>
+            </w:pPr>
+            <w:r>
+              <w:rPr>
+                <w:rFonts w:ascii="Consolas" w:hAnsi="Consolas"/>
+              </w:rPr>
+              <w:t>Done</w:t>
+            </w:r>
+          </w:p>
+        </w:tc>
+      </w:tr>
+      <w:tr>
+        <w:tc>
+          <w:tcPr>
+            <w:tcW w:w="414" w:type="pct"/>
+          </w:tcPr>
+          <w:p>
+            <w:pPr>
+              <w:rPr>
+                <w:rFonts w:ascii="Consolas" w:hAnsi="Consolas"/>
+              </w:rPr>
+            </w:pPr>
+            <w:r>
+              <w:rPr>
+                <w:rFonts w:ascii="Consolas" w:hAnsi="Consolas"/>
+              </w:rPr>
+              <w:t>POST</w:t>
+            </w:r>
+          </w:p>
+        </w:tc>
+        <w:tc>
+          <w:tcPr>
+            <w:tcW w:w="1656" w:type="pct"/>
+          </w:tcPr>
+          <w:p>
+            <w:pPr>
+              <w:rPr>
+                <w:rFonts w:ascii="Consolas" w:hAnsi="Consolas"/>
+              </w:rPr>
+            </w:pPr>
+            <w:r>
+              <w:rPr>
+                <w:rFonts w:ascii="Consolas" w:hAnsi="Consolas"/>
+              </w:rPr>
+              <w:t>api/company/invite</w:t>
+            </w:r>
+          </w:p>
+        </w:tc>
+        <w:tc>
+          <w:tcPr>
+            <w:tcW w:w="2215" w:type="pct"/>
+          </w:tcPr>
+          <w:p>
+            <w:pPr>
+              <w:rPr>
+                <w:rFonts w:ascii="Consolas" w:hAnsi="Consolas"/>
+              </w:rPr>
+            </w:pPr>
+            <w:r>
+              <w:rPr>
+                <w:rFonts w:ascii="Consolas" w:hAnsi="Consolas"/>
+              </w:rPr>
+              <w:t xml:space="preserve">Envia convite a um </w:t>
+            </w:r>
+            <w:r>
+              <w:rPr>
+                <w:rFonts w:ascii="Consolas" w:hAnsi="Consolas"/>
+              </w:rPr>
+              <w:t>representante para uma dada empresa</w:t>
+            </w:r>
           </w:p>
         </w:tc>
         <w:tc>
@@ -4496,25 +4936,7 @@
               <w:rPr>
                 <w:rFonts w:ascii="Consolas" w:hAnsi="Consolas"/>
               </w:rPr>
-              <w:t>api/</w:t>
-            </w:r>
-            <w:r>
-              <w:rPr>
-                <w:rFonts w:ascii="Consolas" w:hAnsi="Consolas"/>
-              </w:rPr>
-              <w:t xml:space="preserve">representative </w:t>
-            </w:r>
-            <w:r>
-              <w:rPr>
-                <w:rFonts w:ascii="Consolas" w:hAnsi="Consolas"/>
-              </w:rPr>
-              <w:t>/</w:t>
-            </w:r>
-            <w:r>
-              <w:rPr>
-                <w:rFonts w:ascii="Consolas" w:hAnsi="Consolas"/>
-              </w:rPr>
-              <w:t>{id}</w:t>
+              <w:t>api/representative /{id}</w:t>
             </w:r>
           </w:p>
         </w:tc>
@@ -4528,6 +4950,12 @@
                 <w:rFonts w:ascii="Consolas" w:hAnsi="Consolas"/>
               </w:rPr>
             </w:pPr>
+            <w:r>
+              <w:rPr>
+                <w:rFonts w:ascii="Consolas" w:hAnsi="Consolas"/>
+              </w:rPr>
+              <w:t>Obtém detalhes de um representante</w:t>
+            </w:r>
           </w:p>
         </w:tc>
         <w:tc>
@@ -4583,19 +5011,7 @@
               <w:rPr>
                 <w:rFonts w:ascii="Consolas" w:hAnsi="Consolas"/>
               </w:rPr>
-              <w:t>api/</w:t>
-            </w:r>
-            <w:r>
-              <w:rPr>
-                <w:rFonts w:ascii="Consolas" w:hAnsi="Consolas"/>
-              </w:rPr>
-              <w:t>representative</w:t>
-            </w:r>
-            <w:r>
-              <w:rPr>
-                <w:rFonts w:ascii="Consolas" w:hAnsi="Consolas"/>
-              </w:rPr>
-              <w:t>/create</w:t>
+              <w:t>api/representative/create</w:t>
             </w:r>
           </w:p>
         </w:tc>
@@ -4609,6 +5025,24 @@
                 <w:rFonts w:ascii="Consolas" w:hAnsi="Consolas"/>
               </w:rPr>
             </w:pPr>
+            <w:r>
+              <w:rPr>
+                <w:rFonts w:ascii="Consolas" w:hAnsi="Consolas"/>
+              </w:rPr>
+              <w:t>Cria um</w:t>
+            </w:r>
+            <w:r>
+              <w:rPr>
+                <w:rFonts w:ascii="Consolas" w:hAnsi="Consolas"/>
+              </w:rPr>
+              <w:t xml:space="preserve"> </w:t>
+            </w:r>
+            <w:r>
+              <w:rPr>
+                <w:rFonts w:ascii="Consolas" w:hAnsi="Consolas"/>
+              </w:rPr>
+              <w:t>representante</w:t>
+            </w:r>
           </w:p>
         </w:tc>
         <w:tc>
@@ -4664,25 +5098,7 @@
               <w:rPr>
                 <w:rFonts w:ascii="Consolas" w:hAnsi="Consolas"/>
               </w:rPr>
-              <w:t>api/</w:t>
-            </w:r>
-            <w:r>
-              <w:rPr>
-                <w:rFonts w:ascii="Consolas" w:hAnsi="Consolas"/>
-              </w:rPr>
-              <w:t>representative</w:t>
-            </w:r>
-            <w:r>
-              <w:rPr>
-                <w:rFonts w:ascii="Consolas" w:hAnsi="Consolas"/>
-              </w:rPr>
-              <w:t>/</w:t>
-            </w:r>
-            <w:r>
-              <w:rPr>
-                <w:rFonts w:ascii="Consolas" w:hAnsi="Consolas"/>
-              </w:rPr>
-              <w:t>{id}/edit</w:t>
+              <w:t>api/representative/{id}/edit</w:t>
             </w:r>
           </w:p>
         </w:tc>
@@ -4696,6 +5112,12 @@
                 <w:rFonts w:ascii="Consolas" w:hAnsi="Consolas"/>
               </w:rPr>
             </w:pPr>
+            <w:r>
+              <w:rPr>
+                <w:rFonts w:ascii="Consolas" w:hAnsi="Consolas"/>
+              </w:rPr>
+              <w:t>Edita um representante existente</w:t>
+            </w:r>
           </w:p>
         </w:tc>
         <w:tc>
@@ -4765,6 +5187,12 @@
                 <w:rFonts w:ascii="Consolas" w:hAnsi="Consolas"/>
               </w:rPr>
             </w:pPr>
+            <w:r>
+              <w:rPr>
+                <w:rFonts w:ascii="Consolas" w:hAnsi="Consolas"/>
+              </w:rPr>
+              <w:t>Remove um representante</w:t>
+            </w:r>
           </w:p>
         </w:tc>
         <w:tc>
@@ -4862,6 +5290,12 @@
                 <w:rFonts w:ascii="Consolas" w:hAnsi="Consolas"/>
               </w:rPr>
             </w:pPr>
+            <w:r>
+              <w:rPr>
+                <w:rFonts w:ascii="Consolas" w:hAnsi="Consolas"/>
+              </w:rPr>
+              <w:t>Lista todas as propostas</w:t>
+            </w:r>
           </w:p>
         </w:tc>
         <w:tc>
@@ -4917,25 +5351,7 @@
               <w:rPr>
                 <w:rFonts w:ascii="Consolas" w:hAnsi="Consolas"/>
               </w:rPr>
-              <w:t>api/</w:t>
-            </w:r>
-            <w:r>
-              <w:rPr>
-                <w:rFonts w:ascii="Consolas" w:hAnsi="Consolas"/>
-              </w:rPr>
-              <w:t>proposal</w:t>
-            </w:r>
-            <w:r>
-              <w:rPr>
-                <w:rFonts w:ascii="Consolas" w:hAnsi="Consolas"/>
-              </w:rPr>
-              <w:t>/</w:t>
-            </w:r>
-            <w:r>
-              <w:rPr>
-                <w:rFonts w:ascii="Consolas" w:hAnsi="Consolas"/>
-              </w:rPr>
-              <w:t>{id}</w:t>
+              <w:t>api/proposal/{id}</w:t>
             </w:r>
           </w:p>
         </w:tc>
@@ -4949,6 +5365,12 @@
                 <w:rFonts w:ascii="Consolas" w:hAnsi="Consolas"/>
               </w:rPr>
             </w:pPr>
+            <w:r>
+              <w:rPr>
+                <w:rFonts w:ascii="Consolas" w:hAnsi="Consolas"/>
+              </w:rPr>
+              <w:t>Obtém detalhes de uma proposta específica</w:t>
+            </w:r>
           </w:p>
         </w:tc>
         <w:tc>
@@ -5004,19 +5426,7 @@
               <w:rPr>
                 <w:rFonts w:ascii="Consolas" w:hAnsi="Consolas"/>
               </w:rPr>
-              <w:t>api/</w:t>
-            </w:r>
-            <w:r>
-              <w:rPr>
-                <w:rFonts w:ascii="Consolas" w:hAnsi="Consolas"/>
-              </w:rPr>
-              <w:t>proposal</w:t>
-            </w:r>
-            <w:r>
-              <w:rPr>
-                <w:rFonts w:ascii="Consolas" w:hAnsi="Consolas"/>
-              </w:rPr>
-              <w:t>/create</w:t>
+              <w:t>api/proposal/create</w:t>
             </w:r>
           </w:p>
         </w:tc>
@@ -5030,6 +5440,24 @@
                 <w:rFonts w:ascii="Consolas" w:hAnsi="Consolas"/>
               </w:rPr>
             </w:pPr>
+            <w:r>
+              <w:rPr>
+                <w:rFonts w:ascii="Consolas" w:hAnsi="Consolas"/>
+              </w:rPr>
+              <w:t>Cria uma</w:t>
+            </w:r>
+            <w:r>
+              <w:rPr>
+                <w:rFonts w:ascii="Consolas" w:hAnsi="Consolas"/>
+              </w:rPr>
+              <w:t xml:space="preserve"> </w:t>
+            </w:r>
+            <w:r>
+              <w:rPr>
+                <w:rFonts w:ascii="Consolas" w:hAnsi="Consolas"/>
+              </w:rPr>
+              <w:t>proposta</w:t>
+            </w:r>
           </w:p>
         </w:tc>
         <w:tc>
@@ -5085,25 +5513,7 @@
               <w:rPr>
                 <w:rFonts w:ascii="Consolas" w:hAnsi="Consolas"/>
               </w:rPr>
-              <w:t>api/</w:t>
-            </w:r>
-            <w:r>
-              <w:rPr>
-                <w:rFonts w:ascii="Consolas" w:hAnsi="Consolas"/>
-              </w:rPr>
-              <w:t>proposal</w:t>
-            </w:r>
-            <w:r>
-              <w:rPr>
-                <w:rFonts w:ascii="Consolas" w:hAnsi="Consolas"/>
-              </w:rPr>
-              <w:t>/</w:t>
-            </w:r>
-            <w:r>
-              <w:rPr>
-                <w:rFonts w:ascii="Consolas" w:hAnsi="Consolas"/>
-              </w:rPr>
-              <w:t>{id}/edit</w:t>
+              <w:t>api/proposal/{id}/edit</w:t>
             </w:r>
           </w:p>
         </w:tc>
@@ -5117,6 +5527,12 @@
                 <w:rFonts w:ascii="Consolas" w:hAnsi="Consolas"/>
               </w:rPr>
             </w:pPr>
+            <w:r>
+              <w:rPr>
+                <w:rFonts w:ascii="Consolas" w:hAnsi="Consolas"/>
+              </w:rPr>
+              <w:t>Edita uma proposta existente</w:t>
+            </w:r>
           </w:p>
         </w:tc>
         <w:tc>
@@ -5186,6 +5602,12 @@
                 <w:rFonts w:ascii="Consolas" w:hAnsi="Consolas"/>
               </w:rPr>
             </w:pPr>
+            <w:r>
+              <w:rPr>
+                <w:rFonts w:ascii="Consolas" w:hAnsi="Consolas"/>
+              </w:rPr>
+              <w:t>Remove uma proposta</w:t>
+            </w:r>
           </w:p>
         </w:tc>
         <w:tc>
@@ -5241,13 +5663,7 @@
               <w:rPr>
                 <w:rFonts w:ascii="Consolas" w:hAnsi="Consolas"/>
               </w:rPr>
-              <w:t>api/proposal/{id}/</w:t>
-            </w:r>
-            <w:r>
-              <w:rPr>
-                <w:rFonts w:ascii="Consolas" w:hAnsi="Consolas"/>
-              </w:rPr>
-              <w:t>pdf</w:t>
+              <w:t>api/proposal/{id}/pdf</w:t>
             </w:r>
           </w:p>
         </w:tc>
@@ -5261,6 +5677,12 @@
                 <w:rFonts w:ascii="Consolas" w:hAnsi="Consolas"/>
               </w:rPr>
             </w:pPr>
+            <w:r>
+              <w:rPr>
+                <w:rFonts w:ascii="Consolas" w:hAnsi="Consolas"/>
+              </w:rPr>
+              <w:t>Gera PDF de uma proposta</w:t>
+            </w:r>
           </w:p>
         </w:tc>
         <w:tc>
@@ -5316,13 +5738,7 @@
               <w:rPr>
                 <w:rFonts w:ascii="Consolas" w:hAnsi="Consolas"/>
               </w:rPr>
-              <w:t>api/proposal/</w:t>
-            </w:r>
-            <w:r>
-              <w:rPr>
-                <w:rFonts w:ascii="Consolas" w:hAnsi="Consolas"/>
-              </w:rPr>
-              <w:t>export</w:t>
+              <w:t>api/proposal/export</w:t>
             </w:r>
           </w:p>
         </w:tc>
@@ -5336,6 +5752,12 @@
                 <w:rFonts w:ascii="Consolas" w:hAnsi="Consolas"/>
               </w:rPr>
             </w:pPr>
+            <w:r>
+              <w:rPr>
+                <w:rFonts w:ascii="Consolas" w:hAnsi="Consolas"/>
+              </w:rPr>
+              <w:t>Exporta propostas</w:t>
+            </w:r>
           </w:p>
         </w:tc>
         <w:tc>
@@ -5353,19 +5775,7 @@
               <w:rPr>
                 <w:rFonts w:ascii="Consolas" w:hAnsi="Consolas"/>
               </w:rPr>
-              <w:t>Partially</w:t>
-            </w:r>
-            <w:r>
-              <w:rPr>
-                <w:rFonts w:ascii="Consolas" w:hAnsi="Consolas"/>
-              </w:rPr>
-              <w:t xml:space="preserve"> Done</w:t>
-            </w:r>
-            <w:r>
-              <w:rPr>
-                <w:rFonts w:ascii="Consolas" w:hAnsi="Consolas"/>
-              </w:rPr>
-              <w:t xml:space="preserve"> </w:t>
+              <w:t xml:space="preserve">Partially Done </w:t>
             </w:r>
           </w:p>
         </w:tc>
@@ -5445,6 +5855,12 @@
                 <w:rFonts w:ascii="Consolas" w:hAnsi="Consolas"/>
               </w:rPr>
             </w:pPr>
+            <w:r>
+              <w:rPr>
+                <w:rFonts w:ascii="Consolas" w:hAnsi="Consolas"/>
+              </w:rPr>
+              <w:t>Lista todas as áreas científicas</w:t>
+            </w:r>
           </w:p>
         </w:tc>
         <w:tc>
@@ -5514,6 +5930,12 @@
                 <w:rFonts w:ascii="Consolas" w:hAnsi="Consolas"/>
               </w:rPr>
             </w:pPr>
+            <w:r>
+              <w:rPr>
+                <w:rFonts w:ascii="Consolas" w:hAnsi="Consolas"/>
+              </w:rPr>
+              <w:t>Adiciona nova área científica</w:t>
+            </w:r>
           </w:p>
         </w:tc>
         <w:tc>
@@ -5569,25 +5991,7 @@
               <w:rPr>
                 <w:rFonts w:ascii="Consolas" w:hAnsi="Consolas"/>
               </w:rPr>
-              <w:t>api/</w:t>
-            </w:r>
-            <w:r>
-              <w:rPr>
-                <w:rFonts w:ascii="Consolas" w:hAnsi="Consolas"/>
-              </w:rPr>
-              <w:t>scientificArea</w:t>
-            </w:r>
-            <w:r>
-              <w:rPr>
-                <w:rFonts w:ascii="Consolas" w:hAnsi="Consolas"/>
-              </w:rPr>
-              <w:t>/</w:t>
-            </w:r>
-            <w:r>
-              <w:rPr>
-                <w:rFonts w:ascii="Consolas" w:hAnsi="Consolas"/>
-              </w:rPr>
-              <w:t>{id}/edit</w:t>
+              <w:t>api/scientificArea/{id}/edit</w:t>
             </w:r>
           </w:p>
         </w:tc>
@@ -5601,6 +6005,12 @@
                 <w:rFonts w:ascii="Consolas" w:hAnsi="Consolas"/>
               </w:rPr>
             </w:pPr>
+            <w:r>
+              <w:rPr>
+                <w:rFonts w:ascii="Consolas" w:hAnsi="Consolas"/>
+              </w:rPr>
+              <w:t>Edita uma área científica existente</w:t>
+            </w:r>
           </w:p>
         </w:tc>
         <w:tc>
@@ -5670,6 +6080,12 @@
                 <w:rFonts w:ascii="Consolas" w:hAnsi="Consolas"/>
               </w:rPr>
             </w:pPr>
+            <w:r>
+              <w:rPr>
+                <w:rFonts w:ascii="Consolas" w:hAnsi="Consolas"/>
+              </w:rPr>
+              <w:t>Remove uma área científica</w:t>
+            </w:r>
           </w:p>
         </w:tc>
         <w:tc>

</xml_diff>